<commit_message>
newest update, formattings changed here and there
</commit_message>
<xml_diff>
--- a/docassemble/helpfullegaladviceforall/data/templates/template.docx
+++ b/docassemble/helpfullegaladviceforall/data/templates/template.docx
@@ -558,6 +558,67 @@
     <w:p/>
     <w:p>
       <w:pPr>
+        <w:jc w:val="center"/>
+      </w:pPr>
+      <w:r>
+        <w:rPr>
+          <w:b/>
+          <w:bCs/>
+        </w:rPr>
+        <w:t>Recommendation</w:t>
+      </w:r>
+      <w:r>
+        <w:t>:</w:t>
+      </w:r>
+    </w:p>
+    <w:p>
+      <w:pPr>
+        <w:jc w:val="center"/>
+        <w:rPr>
+          <w:b/>
+          <w:bCs/>
+        </w:rPr>
+      </w:pPr>
+      <w:r>
+        <w:t xml:space="preserve">Based on client’s per capita household monthly income, client is </w:t>
+      </w:r>
+      <w:r>
+        <w:rPr>
+          <w:b/>
+          <w:bCs/>
+          <w:color w:val="FF0000"/>
+        </w:rPr>
+        <w:t xml:space="preserve">{{ </w:t>
+      </w:r>
+      <w:r>
+        <w:rPr>
+          <w:b/>
+          <w:bCs/>
+          <w:color w:val="FF0000"/>
+        </w:rPr>
+        <w:t>benefits</w:t>
+      </w:r>
+      <w:r>
+        <w:rPr>
+          <w:b/>
+          <w:bCs/>
+          <w:color w:val="FF0000"/>
+        </w:rPr>
+        <w:t xml:space="preserve"> }}</w:t>
+      </w:r>
+      <w:r>
+        <w:rPr>
+          <w:color w:val="FF0000"/>
+        </w:rPr>
+        <w:t xml:space="preserve"> </w:t>
+      </w:r>
+      <w:r>
+        <w:t>for legal aid.</w:t>
+      </w:r>
+    </w:p>
+    <w:p/>
+    <w:p>
+      <w:pPr>
         <w:rPr>
           <w:b/>
           <w:bCs/>
@@ -1105,74 +1166,11 @@
     <w:p>
       <w:pPr>
         <w:jc w:val="center"/>
+        <w:rPr>
+          <w:b/>
+          <w:bCs/>
+        </w:rPr>
       </w:pPr>
-      <w:r>
-        <w:rPr>
-          <w:b/>
-          <w:bCs/>
-        </w:rPr>
-        <w:t>Recommendation</w:t>
-      </w:r>
-      <w:r>
-        <w:t>:</w:t>
-      </w:r>
-    </w:p>
-    <w:p>
-      <w:pPr>
-        <w:jc w:val="center"/>
-        <w:rPr>
-          <w:b/>
-          <w:bCs/>
-        </w:rPr>
-      </w:pPr>
-      <w:r>
-        <w:t>Based on</w:t>
-      </w:r>
-      <w:r>
-        <w:t xml:space="preserve"> </w:t>
-      </w:r>
-      <w:r>
-        <w:t>client’s per capita household monthly income</w:t>
-      </w:r>
-      <w:r>
-        <w:t>, client is</w:t>
-      </w:r>
-      <w:r>
-        <w:t xml:space="preserve"> </w:t>
-      </w:r>
-      <w:r>
-        <w:rPr>
-          <w:b/>
-          <w:bCs/>
-          <w:color w:val="FF0000"/>
-        </w:rPr>
-        <w:t xml:space="preserve">{{ </w:t>
-      </w:r>
-      <w:r>
-        <w:rPr>
-          <w:b/>
-          <w:bCs/>
-          <w:color w:val="FF0000"/>
-        </w:rPr>
-        <w:t>benefits</w:t>
-      </w:r>
-      <w:r>
-        <w:rPr>
-          <w:b/>
-          <w:bCs/>
-          <w:color w:val="FF0000"/>
-        </w:rPr>
-        <w:t xml:space="preserve"> }}</w:t>
-      </w:r>
-      <w:r>
-        <w:rPr>
-          <w:color w:val="FF0000"/>
-        </w:rPr>
-        <w:t xml:space="preserve"> </w:t>
-      </w:r>
-      <w:r>
-        <w:t>for legal aid.</w:t>
-      </w:r>
     </w:p>
     <w:sectPr>
       <w:headerReference w:type="default" r:id="rId7"/>

</xml_diff>